<commit_message>
update registerpage take in name and city adding to database for register info, update docs
</commit_message>
<xml_diff>
--- a/ryderHUb Project documentation.docx
+++ b/ryderHUb Project documentation.docx
@@ -10,6 +10,7 @@
           <w:szCs w:val="28"/>
         </w:rPr>
       </w:pPr>
+      <w:proofErr w:type="spellStart"/>
       <w:r>
         <w:rPr>
           <w:sz w:val="28"/>
@@ -22,7 +23,15 @@
           <w:sz w:val="28"/>
           <w:szCs w:val="28"/>
         </w:rPr>
-        <w:t xml:space="preserve">yderHUb Project </w:t>
+        <w:t>yderHUb</w:t>
+      </w:r>
+      <w:proofErr w:type="spellEnd"/>
+      <w:r>
+        <w:rPr>
+          <w:sz w:val="28"/>
+          <w:szCs w:val="28"/>
+        </w:rPr>
+        <w:t xml:space="preserve"> Project </w:t>
       </w:r>
     </w:p>
     <w:p>
@@ -70,21 +79,146 @@
         </w:rPr>
         <w:t>010</w:t>
       </w:r>
+    </w:p>
+    <w:p>
+      <w:r>
+        <w:t xml:space="preserve">Setup </w:t>
+      </w:r>
+    </w:p>
+    <w:p/>
+    <w:p>
+      <w:r>
+        <w:t>Build</w:t>
+      </w:r>
+    </w:p>
+    <w:p>
+      <w:r>
+        <w:t xml:space="preserve">Client </w:t>
+      </w:r>
+      <w:proofErr w:type="spellStart"/>
+      <w:r>
+        <w:t>angularjs</w:t>
+      </w:r>
+      <w:proofErr w:type="spellEnd"/>
+      <w:r>
+        <w:t xml:space="preserve"> app</w:t>
+      </w:r>
+    </w:p>
+    <w:p>
+      <w:pPr>
+        <w:pStyle w:val="ListParagraph"/>
+        <w:numPr>
+          <w:ilvl w:val="0"/>
+          <w:numId w:val="1"/>
+        </w:numPr>
+      </w:pPr>
+      <w:proofErr w:type="spellStart"/>
+      <w:r>
+        <w:t>Sudo</w:t>
+      </w:r>
+      <w:proofErr w:type="spellEnd"/>
+      <w:r>
+        <w:t xml:space="preserve"> </w:t>
+      </w:r>
+      <w:proofErr w:type="spellStart"/>
+      <w:r>
+        <w:t>npm</w:t>
+      </w:r>
+      <w:proofErr w:type="spellEnd"/>
+      <w:r>
+        <w:t xml:space="preserve"> run build (creates </w:t>
+      </w:r>
+      <w:proofErr w:type="spellStart"/>
+      <w:r>
+        <w:t>dist</w:t>
+      </w:r>
+      <w:proofErr w:type="spellEnd"/>
+      <w:r>
+        <w:t xml:space="preserve"> folder, rename to public, add version number)</w:t>
+      </w:r>
+    </w:p>
+    <w:p>
+      <w:r>
+        <w:t>Client app versioning</w:t>
+      </w:r>
+    </w:p>
+    <w:p>
+      <w:r>
+        <w:t>V - 0.0.1</w:t>
+      </w:r>
+    </w:p>
+    <w:p>
+      <w:pPr>
+        <w:pStyle w:val="ListParagraph"/>
+        <w:numPr>
+          <w:ilvl w:val="0"/>
+          <w:numId w:val="1"/>
+        </w:numPr>
+      </w:pPr>
+      <w:r>
+        <w:t xml:space="preserve">Changed </w:t>
+      </w:r>
+      <w:proofErr w:type="spellStart"/>
+      <w:r>
+        <w:t>url</w:t>
+      </w:r>
+      <w:proofErr w:type="spellEnd"/>
+      <w:r>
+        <w:t xml:space="preserve"> for apache2 running on port 443</w:t>
+      </w:r>
+    </w:p>
+    <w:p>
+      <w:r>
+        <w:t>V – 0.0.2</w:t>
+      </w:r>
+    </w:p>
+    <w:p>
+      <w:pPr>
+        <w:pStyle w:val="ListParagraph"/>
+        <w:numPr>
+          <w:ilvl w:val="0"/>
+          <w:numId w:val="1"/>
+        </w:numPr>
+      </w:pPr>
+      <w:r>
+        <w:t xml:space="preserve">Added to register page name and city changed files </w:t>
+      </w:r>
+      <w:proofErr w:type="spellStart"/>
+      <w:r>
+        <w:t>server.php</w:t>
+      </w:r>
+      <w:proofErr w:type="spellEnd"/>
+      <w:r>
+        <w:t xml:space="preserve">, </w:t>
+      </w:r>
+      <w:proofErr w:type="spellStart"/>
+      <w:r>
+        <w:t>registerUser.php</w:t>
+      </w:r>
+      <w:proofErr w:type="spellEnd"/>
+    </w:p>
+    <w:p>
+      <w:pPr>
+        <w:pStyle w:val="ListParagraph"/>
+        <w:numPr>
+          <w:ilvl w:val="0"/>
+          <w:numId w:val="1"/>
+        </w:numPr>
+      </w:pPr>
+      <w:r>
+        <w:t xml:space="preserve">Added SHA1 to login </w:t>
+      </w:r>
+      <w:proofErr w:type="spellStart"/>
+      <w:r>
+        <w:t>server.php</w:t>
+      </w:r>
+      <w:proofErr w:type="spellEnd"/>
+      <w:r>
+        <w:t xml:space="preserve"> </w:t>
+      </w:r>
       <w:bookmarkStart w:id="0" w:name="_GoBack"/>
       <w:bookmarkEnd w:id="0"/>
     </w:p>
-    <w:p>
-      <w:r>
-        <w:t xml:space="preserve">Setup </w:t>
-      </w:r>
-    </w:p>
-    <w:p/>
-    <w:p>
-      <w:r>
-        <w:t>Build</w:t>
-      </w:r>
-    </w:p>
-    <w:p/>
     <w:p>
       <w:r>
         <w:t>Components</w:t>
@@ -117,6 +251,126 @@
     </w:sectPr>
   </w:body>
 </w:document>
+</file>
+
+<file path=word/numbering.xml><?xml version="1.0" encoding="utf-8"?>
+<w:numbering xmlns:wpc="http://schemas.microsoft.com/office/word/2010/wordprocessingCanvas" xmlns:cx="http://schemas.microsoft.com/office/drawing/2014/chartex" xmlns:cx1="http://schemas.microsoft.com/office/drawing/2015/9/8/chartex" xmlns:cx2="http://schemas.microsoft.com/office/drawing/2015/10/21/chartex" xmlns:cx3="http://schemas.microsoft.com/office/drawing/2016/5/9/chartex" xmlns:cx4="http://schemas.microsoft.com/office/drawing/2016/5/10/chartex" xmlns:cx5="http://schemas.microsoft.com/office/drawing/2016/5/11/chartex" xmlns:cx6="http://schemas.microsoft.com/office/drawing/2016/5/12/chartex" xmlns:cx7="http://schemas.microsoft.com/office/drawing/2016/5/13/chartex" xmlns:cx8="http://schemas.microsoft.com/office/drawing/2016/5/14/chartex" xmlns:mc="http://schemas.openxmlformats.org/markup-compatibility/2006" xmlns:aink="http://schemas.microsoft.com/office/drawing/2016/ink" xmlns:am3d="http://schemas.microsoft.com/office/drawing/2017/model3d" xmlns:o="urn:schemas-microsoft-com:office:office" xmlns:r="http://schemas.openxmlformats.org/officeDocument/2006/relationships" xmlns:m="http://schemas.openxmlformats.org/officeDocument/2006/math" xmlns:v="urn:schemas-microsoft-com:vml" xmlns:wp14="http://schemas.microsoft.com/office/word/2010/wordprocessingDrawing" xmlns:wp="http://schemas.openxmlformats.org/drawingml/2006/wordprocessingDrawing" xmlns:w10="urn:schemas-microsoft-com:office:word" xmlns:w="http://schemas.openxmlformats.org/wordprocessingml/2006/main" xmlns:w14="http://schemas.microsoft.com/office/word/2010/wordml" xmlns:w15="http://schemas.microsoft.com/office/word/2012/wordml" xmlns:w16cid="http://schemas.microsoft.com/office/word/2016/wordml/cid" xmlns:w16se="http://schemas.microsoft.com/office/word/2015/wordml/symex" xmlns:wpg="http://schemas.microsoft.com/office/word/2010/wordprocessingGroup" xmlns:wpi="http://schemas.microsoft.com/office/word/2010/wordprocessingInk" xmlns:wne="http://schemas.microsoft.com/office/word/2006/wordml" xmlns:wps="http://schemas.microsoft.com/office/word/2010/wordprocessingShape" mc:Ignorable="w14 w15 w16se w16cid wp14">
+  <w:abstractNum w:abstractNumId="0" w15:restartNumberingAfterBreak="0">
+    <w:nsid w:val="55FF614E"/>
+    <w:multiLevelType w:val="hybridMultilevel"/>
+    <w:tmpl w:val="DB5AAD42"/>
+    <w:lvl w:ilvl="0" w:tplc="3B8480FC">
+      <w:numFmt w:val="bullet"/>
+      <w:lvlText w:val="-"/>
+      <w:lvlJc w:val="left"/>
+      <w:pPr>
+        <w:ind w:left="720" w:hanging="360"/>
+      </w:pPr>
+      <w:rPr>
+        <w:rFonts w:ascii="Calibri" w:eastAsiaTheme="minorHAnsi" w:hAnsi="Calibri" w:cs="Calibri" w:hint="default"/>
+      </w:rPr>
+    </w:lvl>
+    <w:lvl w:ilvl="1" w:tplc="18090003" w:tentative="1">
+      <w:start w:val="1"/>
+      <w:numFmt w:val="bullet"/>
+      <w:lvlText w:val="o"/>
+      <w:lvlJc w:val="left"/>
+      <w:pPr>
+        <w:ind w:left="1440" w:hanging="360"/>
+      </w:pPr>
+      <w:rPr>
+        <w:rFonts w:ascii="Courier New" w:hAnsi="Courier New" w:cs="Courier New" w:hint="default"/>
+      </w:rPr>
+    </w:lvl>
+    <w:lvl w:ilvl="2" w:tplc="18090005" w:tentative="1">
+      <w:start w:val="1"/>
+      <w:numFmt w:val="bullet"/>
+      <w:lvlText w:val=""/>
+      <w:lvlJc w:val="left"/>
+      <w:pPr>
+        <w:ind w:left="2160" w:hanging="360"/>
+      </w:pPr>
+      <w:rPr>
+        <w:rFonts w:ascii="Wingdings" w:hAnsi="Wingdings" w:hint="default"/>
+      </w:rPr>
+    </w:lvl>
+    <w:lvl w:ilvl="3" w:tplc="18090001" w:tentative="1">
+      <w:start w:val="1"/>
+      <w:numFmt w:val="bullet"/>
+      <w:lvlText w:val=""/>
+      <w:lvlJc w:val="left"/>
+      <w:pPr>
+        <w:ind w:left="2880" w:hanging="360"/>
+      </w:pPr>
+      <w:rPr>
+        <w:rFonts w:ascii="Symbol" w:hAnsi="Symbol" w:hint="default"/>
+      </w:rPr>
+    </w:lvl>
+    <w:lvl w:ilvl="4" w:tplc="18090003" w:tentative="1">
+      <w:start w:val="1"/>
+      <w:numFmt w:val="bullet"/>
+      <w:lvlText w:val="o"/>
+      <w:lvlJc w:val="left"/>
+      <w:pPr>
+        <w:ind w:left="3600" w:hanging="360"/>
+      </w:pPr>
+      <w:rPr>
+        <w:rFonts w:ascii="Courier New" w:hAnsi="Courier New" w:cs="Courier New" w:hint="default"/>
+      </w:rPr>
+    </w:lvl>
+    <w:lvl w:ilvl="5" w:tplc="18090005" w:tentative="1">
+      <w:start w:val="1"/>
+      <w:numFmt w:val="bullet"/>
+      <w:lvlText w:val=""/>
+      <w:lvlJc w:val="left"/>
+      <w:pPr>
+        <w:ind w:left="4320" w:hanging="360"/>
+      </w:pPr>
+      <w:rPr>
+        <w:rFonts w:ascii="Wingdings" w:hAnsi="Wingdings" w:hint="default"/>
+      </w:rPr>
+    </w:lvl>
+    <w:lvl w:ilvl="6" w:tplc="18090001" w:tentative="1">
+      <w:start w:val="1"/>
+      <w:numFmt w:val="bullet"/>
+      <w:lvlText w:val=""/>
+      <w:lvlJc w:val="left"/>
+      <w:pPr>
+        <w:ind w:left="5040" w:hanging="360"/>
+      </w:pPr>
+      <w:rPr>
+        <w:rFonts w:ascii="Symbol" w:hAnsi="Symbol" w:hint="default"/>
+      </w:rPr>
+    </w:lvl>
+    <w:lvl w:ilvl="7" w:tplc="18090003" w:tentative="1">
+      <w:start w:val="1"/>
+      <w:numFmt w:val="bullet"/>
+      <w:lvlText w:val="o"/>
+      <w:lvlJc w:val="left"/>
+      <w:pPr>
+        <w:ind w:left="5760" w:hanging="360"/>
+      </w:pPr>
+      <w:rPr>
+        <w:rFonts w:ascii="Courier New" w:hAnsi="Courier New" w:cs="Courier New" w:hint="default"/>
+      </w:rPr>
+    </w:lvl>
+    <w:lvl w:ilvl="8" w:tplc="18090005" w:tentative="1">
+      <w:start w:val="1"/>
+      <w:numFmt w:val="bullet"/>
+      <w:lvlText w:val=""/>
+      <w:lvlJc w:val="left"/>
+      <w:pPr>
+        <w:ind w:left="6480" w:hanging="360"/>
+      </w:pPr>
+      <w:rPr>
+        <w:rFonts w:ascii="Wingdings" w:hAnsi="Wingdings" w:hint="default"/>
+      </w:rPr>
+    </w:lvl>
+  </w:abstractNum>
+  <w:num w:numId="1">
+    <w:abstractNumId w:val="0"/>
+  </w:num>
+</w:numbering>
 </file>
 
 <file path=word/styles.xml><?xml version="1.0" encoding="utf-8"?>
@@ -546,6 +800,17 @@
     <w:semiHidden/>
     <w:unhideWhenUsed/>
   </w:style>
+  <w:style w:type="paragraph" w:styleId="ListParagraph">
+    <w:name w:val="List Paragraph"/>
+    <w:basedOn w:val="Normal"/>
+    <w:uiPriority w:val="34"/>
+    <w:qFormat/>
+    <w:rsid w:val="00926527"/>
+    <w:pPr>
+      <w:ind w:left="720"/>
+      <w:contextualSpacing/>
+    </w:pPr>
+  </w:style>
 </w:styles>
 </file>
 

</xml_diff>

<commit_message>
add documentation, update database password to varchar(50) instead of char(10) to accomodate hashs
</commit_message>
<xml_diff>
--- a/ryderHUb Project documentation.docx
+++ b/ryderHUb Project documentation.docx
@@ -85,7 +85,101 @@
         <w:t xml:space="preserve">Setup </w:t>
       </w:r>
     </w:p>
-    <w:p/>
+    <w:p>
+      <w:pPr>
+        <w:pStyle w:val="ListParagraph"/>
+        <w:numPr>
+          <w:ilvl w:val="0"/>
+          <w:numId w:val="2"/>
+        </w:numPr>
+      </w:pPr>
+      <w:r>
+        <w:t xml:space="preserve">V server installed php, </w:t>
+      </w:r>
+      <w:proofErr w:type="spellStart"/>
+      <w:r>
+        <w:t>mariadb</w:t>
+      </w:r>
+      <w:proofErr w:type="spellEnd"/>
+      <w:r>
+        <w:t xml:space="preserve">, java 8,11 , apache(running at port443), </w:t>
+      </w:r>
+      <w:proofErr w:type="spellStart"/>
+      <w:r>
+        <w:t>npm</w:t>
+      </w:r>
+      <w:proofErr w:type="spellEnd"/>
+      <w:r>
+        <w:t xml:space="preserve"> , </w:t>
+      </w:r>
+      <w:proofErr w:type="spellStart"/>
+      <w:r>
+        <w:t>nodejs</w:t>
+      </w:r>
+      <w:proofErr w:type="spellEnd"/>
+    </w:p>
+    <w:p>
+      <w:pPr>
+        <w:pStyle w:val="ListParagraph"/>
+        <w:numPr>
+          <w:ilvl w:val="0"/>
+          <w:numId w:val="2"/>
+        </w:numPr>
+      </w:pPr>
+      <w:r>
+        <w:t xml:space="preserve">Server </w:t>
+      </w:r>
+    </w:p>
+    <w:p>
+      <w:pPr>
+        <w:pStyle w:val="ListParagraph"/>
+        <w:numPr>
+          <w:ilvl w:val="1"/>
+          <w:numId w:val="2"/>
+        </w:numPr>
+      </w:pPr>
+      <w:r>
+        <w:t xml:space="preserve">Created new user </w:t>
+      </w:r>
+    </w:p>
+    <w:p>
+      <w:pPr>
+        <w:pStyle w:val="ListParagraph"/>
+        <w:numPr>
+          <w:ilvl w:val="1"/>
+          <w:numId w:val="2"/>
+        </w:numPr>
+      </w:pPr>
+      <w:r>
+        <w:t xml:space="preserve">Disabled root </w:t>
+      </w:r>
+      <w:bookmarkStart w:id="0" w:name="_GoBack"/>
+      <w:bookmarkEnd w:id="0"/>
+      <w:r>
+        <w:t>login</w:t>
+      </w:r>
+    </w:p>
+    <w:p>
+      <w:pPr>
+        <w:pStyle w:val="ListParagraph"/>
+        <w:numPr>
+          <w:ilvl w:val="1"/>
+          <w:numId w:val="2"/>
+        </w:numPr>
+      </w:pPr>
+      <w:r>
+        <w:t>Need to set fail2ban .. (to do)</w:t>
+      </w:r>
+    </w:p>
+    <w:p>
+      <w:pPr>
+        <w:pStyle w:val="ListParagraph"/>
+        <w:numPr>
+          <w:ilvl w:val="1"/>
+          <w:numId w:val="2"/>
+        </w:numPr>
+      </w:pPr>
+    </w:p>
     <w:p>
       <w:r>
         <w:t>Build</w:t>
@@ -216,8 +310,63 @@
       <w:r>
         <w:t xml:space="preserve"> </w:t>
       </w:r>
-      <w:bookmarkStart w:id="0" w:name="_GoBack"/>
-      <w:bookmarkEnd w:id="0"/>
+    </w:p>
+    <w:p>
+      <w:pPr>
+        <w:pStyle w:val="ListParagraph"/>
+        <w:numPr>
+          <w:ilvl w:val="0"/>
+          <w:numId w:val="1"/>
+        </w:numPr>
+      </w:pPr>
+      <w:proofErr w:type="spellStart"/>
+      <w:r>
+        <w:t>Vserver</w:t>
+      </w:r>
+      <w:proofErr w:type="spellEnd"/>
+      <w:r>
+        <w:t xml:space="preserve"> - Php added file upload directory var/www/html/</w:t>
+      </w:r>
+      <w:proofErr w:type="spellStart"/>
+      <w:r>
+        <w:t>ryderdatastack</w:t>
+      </w:r>
+      <w:proofErr w:type="spellEnd"/>
+      <w:r>
+        <w:t>/cache/</w:t>
+      </w:r>
+    </w:p>
+    <w:p>
+      <w:pPr>
+        <w:pStyle w:val="ListParagraph"/>
+        <w:numPr>
+          <w:ilvl w:val="0"/>
+          <w:numId w:val="1"/>
+        </w:numPr>
+      </w:pPr>
+      <w:r>
+        <w:t xml:space="preserve">Changes for upload change file </w:t>
+      </w:r>
+      <w:proofErr w:type="spellStart"/>
+      <w:r>
+        <w:t>dir</w:t>
+      </w:r>
+      <w:proofErr w:type="spellEnd"/>
+      <w:r>
+        <w:t xml:space="preserve"> home/pi/desktop/Temp to /Temp/</w:t>
+      </w:r>
+    </w:p>
+    <w:p>
+      <w:pPr>
+        <w:pStyle w:val="ListParagraph"/>
+        <w:numPr>
+          <w:ilvl w:val="0"/>
+          <w:numId w:val="1"/>
+        </w:numPr>
+      </w:pPr>
+      <w:r>
+        <w:t>Upload files work</w:t>
+      </w:r>
     </w:p>
     <w:p>
       <w:r>
@@ -256,6 +405,118 @@
 <file path=word/numbering.xml><?xml version="1.0" encoding="utf-8"?>
 <w:numbering xmlns:wpc="http://schemas.microsoft.com/office/word/2010/wordprocessingCanvas" xmlns:cx="http://schemas.microsoft.com/office/drawing/2014/chartex" xmlns:cx1="http://schemas.microsoft.com/office/drawing/2015/9/8/chartex" xmlns:cx2="http://schemas.microsoft.com/office/drawing/2015/10/21/chartex" xmlns:cx3="http://schemas.microsoft.com/office/drawing/2016/5/9/chartex" xmlns:cx4="http://schemas.microsoft.com/office/drawing/2016/5/10/chartex" xmlns:cx5="http://schemas.microsoft.com/office/drawing/2016/5/11/chartex" xmlns:cx6="http://schemas.microsoft.com/office/drawing/2016/5/12/chartex" xmlns:cx7="http://schemas.microsoft.com/office/drawing/2016/5/13/chartex" xmlns:cx8="http://schemas.microsoft.com/office/drawing/2016/5/14/chartex" xmlns:mc="http://schemas.openxmlformats.org/markup-compatibility/2006" xmlns:aink="http://schemas.microsoft.com/office/drawing/2016/ink" xmlns:am3d="http://schemas.microsoft.com/office/drawing/2017/model3d" xmlns:o="urn:schemas-microsoft-com:office:office" xmlns:r="http://schemas.openxmlformats.org/officeDocument/2006/relationships" xmlns:m="http://schemas.openxmlformats.org/officeDocument/2006/math" xmlns:v="urn:schemas-microsoft-com:vml" xmlns:wp14="http://schemas.microsoft.com/office/word/2010/wordprocessingDrawing" xmlns:wp="http://schemas.openxmlformats.org/drawingml/2006/wordprocessingDrawing" xmlns:w10="urn:schemas-microsoft-com:office:word" xmlns:w="http://schemas.openxmlformats.org/wordprocessingml/2006/main" xmlns:w14="http://schemas.microsoft.com/office/word/2010/wordml" xmlns:w15="http://schemas.microsoft.com/office/word/2012/wordml" xmlns:w16cid="http://schemas.microsoft.com/office/word/2016/wordml/cid" xmlns:w16se="http://schemas.microsoft.com/office/word/2015/wordml/symex" xmlns:wpg="http://schemas.microsoft.com/office/word/2010/wordprocessingGroup" xmlns:wpi="http://schemas.microsoft.com/office/word/2010/wordprocessingInk" xmlns:wne="http://schemas.microsoft.com/office/word/2006/wordml" xmlns:wps="http://schemas.microsoft.com/office/word/2010/wordprocessingShape" mc:Ignorable="w14 w15 w16se w16cid wp14">
   <w:abstractNum w:abstractNumId="0" w15:restartNumberingAfterBreak="0">
+    <w:nsid w:val="2C3819C2"/>
+    <w:multiLevelType w:val="hybridMultilevel"/>
+    <w:tmpl w:val="018CAF80"/>
+    <w:lvl w:ilvl="0" w:tplc="56543AD2">
+      <w:numFmt w:val="bullet"/>
+      <w:lvlText w:val="-"/>
+      <w:lvlJc w:val="left"/>
+      <w:pPr>
+        <w:ind w:left="720" w:hanging="360"/>
+      </w:pPr>
+      <w:rPr>
+        <w:rFonts w:ascii="Calibri" w:eastAsiaTheme="minorHAnsi" w:hAnsi="Calibri" w:cs="Calibri" w:hint="default"/>
+      </w:rPr>
+    </w:lvl>
+    <w:lvl w:ilvl="1" w:tplc="18090003">
+      <w:start w:val="1"/>
+      <w:numFmt w:val="bullet"/>
+      <w:lvlText w:val="o"/>
+      <w:lvlJc w:val="left"/>
+      <w:pPr>
+        <w:ind w:left="1440" w:hanging="360"/>
+      </w:pPr>
+      <w:rPr>
+        <w:rFonts w:ascii="Courier New" w:hAnsi="Courier New" w:cs="Courier New" w:hint="default"/>
+      </w:rPr>
+    </w:lvl>
+    <w:lvl w:ilvl="2" w:tplc="18090005" w:tentative="1">
+      <w:start w:val="1"/>
+      <w:numFmt w:val="bullet"/>
+      <w:lvlText w:val=""/>
+      <w:lvlJc w:val="left"/>
+      <w:pPr>
+        <w:ind w:left="2160" w:hanging="360"/>
+      </w:pPr>
+      <w:rPr>
+        <w:rFonts w:ascii="Wingdings" w:hAnsi="Wingdings" w:hint="default"/>
+      </w:rPr>
+    </w:lvl>
+    <w:lvl w:ilvl="3" w:tplc="18090001" w:tentative="1">
+      <w:start w:val="1"/>
+      <w:numFmt w:val="bullet"/>
+      <w:lvlText w:val=""/>
+      <w:lvlJc w:val="left"/>
+      <w:pPr>
+        <w:ind w:left="2880" w:hanging="360"/>
+      </w:pPr>
+      <w:rPr>
+        <w:rFonts w:ascii="Symbol" w:hAnsi="Symbol" w:hint="default"/>
+      </w:rPr>
+    </w:lvl>
+    <w:lvl w:ilvl="4" w:tplc="18090003" w:tentative="1">
+      <w:start w:val="1"/>
+      <w:numFmt w:val="bullet"/>
+      <w:lvlText w:val="o"/>
+      <w:lvlJc w:val="left"/>
+      <w:pPr>
+        <w:ind w:left="3600" w:hanging="360"/>
+      </w:pPr>
+      <w:rPr>
+        <w:rFonts w:ascii="Courier New" w:hAnsi="Courier New" w:cs="Courier New" w:hint="default"/>
+      </w:rPr>
+    </w:lvl>
+    <w:lvl w:ilvl="5" w:tplc="18090005" w:tentative="1">
+      <w:start w:val="1"/>
+      <w:numFmt w:val="bullet"/>
+      <w:lvlText w:val=""/>
+      <w:lvlJc w:val="left"/>
+      <w:pPr>
+        <w:ind w:left="4320" w:hanging="360"/>
+      </w:pPr>
+      <w:rPr>
+        <w:rFonts w:ascii="Wingdings" w:hAnsi="Wingdings" w:hint="default"/>
+      </w:rPr>
+    </w:lvl>
+    <w:lvl w:ilvl="6" w:tplc="18090001" w:tentative="1">
+      <w:start w:val="1"/>
+      <w:numFmt w:val="bullet"/>
+      <w:lvlText w:val=""/>
+      <w:lvlJc w:val="left"/>
+      <w:pPr>
+        <w:ind w:left="5040" w:hanging="360"/>
+      </w:pPr>
+      <w:rPr>
+        <w:rFonts w:ascii="Symbol" w:hAnsi="Symbol" w:hint="default"/>
+      </w:rPr>
+    </w:lvl>
+    <w:lvl w:ilvl="7" w:tplc="18090003" w:tentative="1">
+      <w:start w:val="1"/>
+      <w:numFmt w:val="bullet"/>
+      <w:lvlText w:val="o"/>
+      <w:lvlJc w:val="left"/>
+      <w:pPr>
+        <w:ind w:left="5760" w:hanging="360"/>
+      </w:pPr>
+      <w:rPr>
+        <w:rFonts w:ascii="Courier New" w:hAnsi="Courier New" w:cs="Courier New" w:hint="default"/>
+      </w:rPr>
+    </w:lvl>
+    <w:lvl w:ilvl="8" w:tplc="18090005" w:tentative="1">
+      <w:start w:val="1"/>
+      <w:numFmt w:val="bullet"/>
+      <w:lvlText w:val=""/>
+      <w:lvlJc w:val="left"/>
+      <w:pPr>
+        <w:ind w:left="6480" w:hanging="360"/>
+      </w:pPr>
+      <w:rPr>
+        <w:rFonts w:ascii="Wingdings" w:hAnsi="Wingdings" w:hint="default"/>
+      </w:rPr>
+    </w:lvl>
+  </w:abstractNum>
+  <w:abstractNum w:abstractNumId="1" w15:restartNumberingAfterBreak="0">
     <w:nsid w:val="55FF614E"/>
     <w:multiLevelType w:val="hybridMultilevel"/>
     <w:tmpl w:val="DB5AAD42"/>
@@ -368,6 +629,9 @@
     </w:lvl>
   </w:abstractNum>
   <w:num w:numId="1">
+    <w:abstractNumId w:val="1"/>
+  </w:num>
+  <w:num w:numId="2">
     <w:abstractNumId w:val="0"/>
   </w:num>
 </w:numbering>

</xml_diff>

<commit_message>
update docs, on main move user logged in message
</commit_message>
<xml_diff>
--- a/ryderHUb Project documentation.docx
+++ b/ryderHUb Project documentation.docx
@@ -10,7 +10,6 @@
           <w:szCs w:val="28"/>
         </w:rPr>
       </w:pPr>
-      <w:proofErr w:type="spellStart"/>
       <w:r>
         <w:rPr>
           <w:sz w:val="28"/>
@@ -23,15 +22,7 @@
           <w:sz w:val="28"/>
           <w:szCs w:val="28"/>
         </w:rPr>
-        <w:t>yderHUb</w:t>
-      </w:r>
-      <w:proofErr w:type="spellEnd"/>
-      <w:r>
-        <w:rPr>
-          <w:sz w:val="28"/>
-          <w:szCs w:val="28"/>
-        </w:rPr>
-        <w:t xml:space="preserve"> Project </w:t>
+        <w:t xml:space="preserve">yderHUb Project </w:t>
       </w:r>
     </w:p>
     <w:p>
@@ -94,29 +85,8 @@
         </w:numPr>
       </w:pPr>
       <w:r>
-        <w:t xml:space="preserve">V server installed php, </w:t>
-      </w:r>
-      <w:proofErr w:type="spellStart"/>
-      <w:r>
-        <w:t>mariadb</w:t>
-      </w:r>
-      <w:proofErr w:type="spellEnd"/>
-      <w:r>
-        <w:t xml:space="preserve">, java 8,11 , apache(running at port443), </w:t>
-      </w:r>
-      <w:proofErr w:type="spellStart"/>
-      <w:r>
-        <w:t>npm</w:t>
-      </w:r>
-      <w:proofErr w:type="spellEnd"/>
-      <w:r>
-        <w:t xml:space="preserve"> , </w:t>
-      </w:r>
-      <w:proofErr w:type="spellStart"/>
-      <w:r>
-        <w:t>nodejs</w:t>
-      </w:r>
-      <w:proofErr w:type="spellEnd"/>
+        <w:t>V server installed php, mariadb, java 8,11 , apache(running at port443), npm , nodejs</w:t>
+      </w:r>
     </w:p>
     <w:p>
       <w:pPr>
@@ -151,12 +121,7 @@
         </w:numPr>
       </w:pPr>
       <w:r>
-        <w:t xml:space="preserve">Disabled root </w:t>
-      </w:r>
-      <w:bookmarkStart w:id="0" w:name="_GoBack"/>
-      <w:bookmarkEnd w:id="0"/>
-      <w:r>
-        <w:t>login</w:t>
+        <w:t>Disabled root login</w:t>
       </w:r>
     </w:p>
     <w:p>
@@ -168,8 +133,16 @@
         </w:numPr>
       </w:pPr>
       <w:r>
-        <w:t>Need to set fail2ban .. (to do)</w:t>
-      </w:r>
+        <w:t>Installed and setup</w:t>
+      </w:r>
+      <w:r>
+        <w:t xml:space="preserve"> fail2ban .. (to do)</w:t>
+      </w:r>
+      <w:r>
+        <w:t xml:space="preserve"> server security protection ba ips who fail to log in 3 times</w:t>
+      </w:r>
+      <w:bookmarkStart w:id="0" w:name="_GoBack"/>
+      <w:bookmarkEnd w:id="0"/>
     </w:p>
     <w:p>
       <w:pPr>
@@ -179,6 +152,12 @@
           <w:numId w:val="2"/>
         </w:numPr>
       </w:pPr>
+      <w:r>
+        <w:t>Java jar files changes dir to /home/john/</w:t>
+      </w:r>
+      <w:r>
+        <w:t xml:space="preserve"> &amp;&amp; /home/john/Temp</w:t>
+      </w:r>
     </w:p>
     <w:p>
       <w:r>
@@ -187,15 +166,7 @@
     </w:p>
     <w:p>
       <w:r>
-        <w:t xml:space="preserve">Client </w:t>
-      </w:r>
-      <w:proofErr w:type="spellStart"/>
-      <w:r>
-        <w:t>angularjs</w:t>
-      </w:r>
-      <w:proofErr w:type="spellEnd"/>
-      <w:r>
-        <w:t xml:space="preserve"> app</w:t>
+        <w:t>Client angularjs app</w:t>
       </w:r>
     </w:p>
     <w:p>
@@ -206,29 +177,8 @@
           <w:numId w:val="1"/>
         </w:numPr>
       </w:pPr>
-      <w:proofErr w:type="spellStart"/>
-      <w:r>
-        <w:t>Sudo</w:t>
-      </w:r>
-      <w:proofErr w:type="spellEnd"/>
-      <w:r>
-        <w:t xml:space="preserve"> </w:t>
-      </w:r>
-      <w:proofErr w:type="spellStart"/>
-      <w:r>
-        <w:t>npm</w:t>
-      </w:r>
-      <w:proofErr w:type="spellEnd"/>
-      <w:r>
-        <w:t xml:space="preserve"> run build (creates </w:t>
-      </w:r>
-      <w:proofErr w:type="spellStart"/>
-      <w:r>
-        <w:t>dist</w:t>
-      </w:r>
-      <w:proofErr w:type="spellEnd"/>
-      <w:r>
-        <w:t xml:space="preserve"> folder, rename to public, add version number)</w:t>
+      <w:r>
+        <w:t>Sudo npm run build (creates dist folder, rename to public, add version number)</w:t>
       </w:r>
     </w:p>
     <w:p>
@@ -250,15 +200,7 @@
         </w:numPr>
       </w:pPr>
       <w:r>
-        <w:t xml:space="preserve">Changed </w:t>
-      </w:r>
-      <w:proofErr w:type="spellStart"/>
-      <w:r>
-        <w:t>url</w:t>
-      </w:r>
-      <w:proofErr w:type="spellEnd"/>
-      <w:r>
-        <w:t xml:space="preserve"> for apache2 running on port 443</w:t>
+        <w:t>Changed url for apache2 running on port 443</w:t>
       </w:r>
     </w:p>
     <w:p>
@@ -275,21 +217,8 @@
         </w:numPr>
       </w:pPr>
       <w:r>
-        <w:t xml:space="preserve">Added to register page name and city changed files </w:t>
-      </w:r>
-      <w:proofErr w:type="spellStart"/>
-      <w:r>
-        <w:t>server.php</w:t>
-      </w:r>
-      <w:proofErr w:type="spellEnd"/>
-      <w:r>
-        <w:t xml:space="preserve">, </w:t>
-      </w:r>
-      <w:proofErr w:type="spellStart"/>
-      <w:r>
-        <w:t>registerUser.php</w:t>
-      </w:r>
-      <w:proofErr w:type="spellEnd"/>
+        <w:t>Added to register page name and city changed files server.php, registerUser.php</w:t>
+      </w:r>
     </w:p>
     <w:p>
       <w:pPr>
@@ -300,15 +229,7 @@
         </w:numPr>
       </w:pPr>
       <w:r>
-        <w:t xml:space="preserve">Added SHA1 to login </w:t>
-      </w:r>
-      <w:proofErr w:type="spellStart"/>
-      <w:r>
-        <w:t>server.php</w:t>
-      </w:r>
-      <w:proofErr w:type="spellEnd"/>
-      <w:r>
-        <w:t xml:space="preserve"> </w:t>
+        <w:t xml:space="preserve">Added SHA1 to login server.php </w:t>
       </w:r>
     </w:p>
     <w:p>
@@ -319,21 +240,8 @@
           <w:numId w:val="1"/>
         </w:numPr>
       </w:pPr>
-      <w:proofErr w:type="spellStart"/>
-      <w:r>
-        <w:t>Vserver</w:t>
-      </w:r>
-      <w:proofErr w:type="spellEnd"/>
-      <w:r>
-        <w:t xml:space="preserve"> - Php added file upload directory var/www/html/</w:t>
-      </w:r>
-      <w:proofErr w:type="spellStart"/>
-      <w:r>
-        <w:t>ryderdatastack</w:t>
-      </w:r>
-      <w:proofErr w:type="spellEnd"/>
-      <w:r>
-        <w:t>/cache/</w:t>
+      <w:r>
+        <w:t>Vserver - Php added file upload directory var/www/html/ryderdatastack/cache/</w:t>
       </w:r>
     </w:p>
     <w:p>
@@ -345,15 +253,13 @@
         </w:numPr>
       </w:pPr>
       <w:r>
-        <w:t xml:space="preserve">Changes for upload change file </w:t>
-      </w:r>
-      <w:proofErr w:type="spellStart"/>
-      <w:r>
-        <w:t>dir</w:t>
-      </w:r>
-      <w:proofErr w:type="spellEnd"/>
-      <w:r>
-        <w:t xml:space="preserve"> home/pi/desktop/Temp to /Temp/</w:t>
+        <w:t xml:space="preserve">Changes for upload change file dir home/pi/desktop/Temp to </w:t>
+      </w:r>
+      <w:r>
+        <w:t>/home/john</w:t>
+      </w:r>
+      <w:r>
+        <w:t>/Temp/</w:t>
       </w:r>
     </w:p>
     <w:p>

</xml_diff>

<commit_message>
change autouploadercontroller to call to port 8081 for service
</commit_message>
<xml_diff>
--- a/ryderHUb Project documentation.docx
+++ b/ryderHUb Project documentation.docx
@@ -141,8 +141,6 @@
       <w:r>
         <w:t xml:space="preserve"> server security protection ba ips who fail to log in 3 times</w:t>
       </w:r>
-      <w:bookmarkStart w:id="0" w:name="_GoBack"/>
-      <w:bookmarkEnd w:id="0"/>
     </w:p>
     <w:p>
       <w:pPr>
@@ -275,10 +273,51 @@
       </w:r>
     </w:p>
     <w:p>
+      <w:pPr>
+        <w:pStyle w:val="ListParagraph"/>
+        <w:numPr>
+          <w:ilvl w:val="0"/>
+          <w:numId w:val="1"/>
+        </w:numPr>
+      </w:pPr>
+      <w:r>
+        <w:t>For autouploading testing to run on port 8081 for app.js and controller calling to url:</w:t>
+      </w:r>
+      <w:bookmarkStart w:id="0" w:name="_GoBack"/>
+      <w:bookmarkEnd w:id="0"/>
+      <w:r>
+        <w:t>8081/Upload</w:t>
+      </w:r>
+    </w:p>
+    <w:p>
       <w:r>
         <w:t>Components</w:t>
       </w:r>
     </w:p>
+    <w:p>
+      <w:r>
+        <w:tab/>
+        <w:t>Live services Running in the server (background)</w:t>
+      </w:r>
+    </w:p>
+    <w:p>
+      <w:r>
+        <w:tab/>
+        <w:t>DIrwatch – watching a directory for file uploads, runs jar when file uploaded</w:t>
+      </w:r>
+    </w:p>
+    <w:p>
+      <w:r>
+        <w:tab/>
+        <w:t>Client app (server.js nodejs application)</w:t>
+      </w:r>
+    </w:p>
+    <w:p>
+      <w:r>
+        <w:tab/>
+        <w:t>App.js api to run jar from nodejs – allows email connection and invoice download</w:t>
+      </w:r>
+    </w:p>
     <w:p/>
     <w:p>
       <w:r>
@@ -294,6 +333,7 @@
     <w:p/>
     <w:p>
       <w:r>
+        <w:lastRenderedPageBreak/>
         <w:t>Goals</w:t>
       </w:r>
     </w:p>
@@ -666,7 +706,6 @@
     <w:lsdException w:name="HTML Sample" w:semiHidden="1" w:unhideWhenUsed="1"/>
     <w:lsdException w:name="HTML Typewriter" w:semiHidden="1" w:unhideWhenUsed="1"/>
     <w:lsdException w:name="HTML Variable" w:semiHidden="1" w:unhideWhenUsed="1"/>
-    <w:lsdException w:name="Normal Table" w:semiHidden="1" w:unhideWhenUsed="1"/>
     <w:lsdException w:name="annotation subject" w:semiHidden="1" w:unhideWhenUsed="1"/>
     <w:lsdException w:name="No List" w:semiHidden="1" w:unhideWhenUsed="1"/>
     <w:lsdException w:name="Outline List 1" w:semiHidden="1" w:unhideWhenUsed="1"/>
@@ -712,11 +751,9 @@
     <w:lsdException w:name="Table Subtle 1" w:semiHidden="1" w:unhideWhenUsed="1"/>
     <w:lsdException w:name="Table Subtle 2" w:semiHidden="1" w:unhideWhenUsed="1"/>
     <w:lsdException w:name="Table Web 1" w:semiHidden="1" w:unhideWhenUsed="1"/>
-    <w:lsdException w:name="Table Web 2" w:semiHidden="1" w:unhideWhenUsed="1"/>
     <w:lsdException w:name="Table Web 3" w:semiHidden="1" w:unhideWhenUsed="1"/>
     <w:lsdException w:name="Balloon Text" w:semiHidden="1" w:unhideWhenUsed="1"/>
     <w:lsdException w:name="Table Grid" w:uiPriority="39"/>
-    <w:lsdException w:name="Table Theme" w:semiHidden="1" w:unhideWhenUsed="1"/>
     <w:lsdException w:name="Placeholder Text" w:semiHidden="1"/>
     <w:lsdException w:name="No Spacing" w:uiPriority="1" w:qFormat="1"/>
     <w:lsdException w:name="Light Shading" w:uiPriority="60"/>

</xml_diff>

<commit_message>
fix link to jar file in app.js, change server.js to serve dist folder
</commit_message>
<xml_diff>
--- a/ryderHUb Project documentation.docx
+++ b/ryderHUb Project documentation.docx
@@ -281,12 +281,32 @@
         </w:numPr>
       </w:pPr>
       <w:r>
-        <w:t>For autouploading testing to run on port 8081 for app.js and controller calling to url:</w:t>
+        <w:t xml:space="preserve">For autouploading testing to run on port 8081 for app.js and controller calling to </w:t>
+      </w:r>
+      <w:hyperlink r:id="rId5" w:history="1">
+        <w:r>
+          <w:rPr>
+            <w:rStyle w:val="Hyperlink"/>
+          </w:rPr>
+          <w:t>url:8081/Upload</w:t>
+        </w:r>
+      </w:hyperlink>
+    </w:p>
+    <w:p>
+      <w:pPr>
+        <w:pStyle w:val="ListParagraph"/>
+        <w:numPr>
+          <w:ilvl w:val="0"/>
+          <w:numId w:val="1"/>
+        </w:numPr>
+      </w:pPr>
+      <w:r>
+        <w:t>/upload changed home/john/(</w:t>
       </w:r>
       <w:bookmarkStart w:id="0" w:name="_GoBack"/>
       <w:bookmarkEnd w:id="0"/>
       <w:r>
-        <w:t>8081/Upload</w:t>
+        <w:t>jar file)</w:t>
       </w:r>
     </w:p>
     <w:p>
@@ -333,7 +353,6 @@
     <w:p/>
     <w:p>
       <w:r>
-        <w:lastRenderedPageBreak/>
         <w:t>Goals</w:t>
       </w:r>
     </w:p>
@@ -1018,6 +1037,29 @@
       <w:contextualSpacing/>
     </w:pPr>
   </w:style>
+  <w:style w:type="character" w:styleId="Hyperlink">
+    <w:name w:val="Hyperlink"/>
+    <w:basedOn w:val="DefaultParagraphFont"/>
+    <w:uiPriority w:val="99"/>
+    <w:unhideWhenUsed/>
+    <w:rsid w:val="00FC316D"/>
+    <w:rPr>
+      <w:color w:val="0563C1" w:themeColor="hyperlink"/>
+      <w:u w:val="single"/>
+    </w:rPr>
+  </w:style>
+  <w:style w:type="character" w:styleId="UnresolvedMention">
+    <w:name w:val="Unresolved Mention"/>
+    <w:basedOn w:val="DefaultParagraphFont"/>
+    <w:uiPriority w:val="99"/>
+    <w:semiHidden/>
+    <w:unhideWhenUsed/>
+    <w:rsid w:val="00FC316D"/>
+    <w:rPr>
+      <w:color w:val="605E5C"/>
+      <w:shd w:val="clear" w:color="auto" w:fill="E1DFDD"/>
+    </w:rPr>
+  </w:style>
 </w:styles>
 </file>
 

</xml_diff>

<commit_message>
change base font size, update index.html favicon and title text
</commit_message>
<xml_diff>
--- a/ryderHUb Project documentation.docx
+++ b/ryderHUb Project documentation.docx
@@ -301,13 +301,22 @@
         </w:numPr>
       </w:pPr>
       <w:r>
-        <w:t>/upload changed home/john/(</w:t>
+        <w:t>/upload changed home/john/(jar file)</w:t>
+      </w:r>
+    </w:p>
+    <w:p>
+      <w:pPr>
+        <w:pStyle w:val="ListParagraph"/>
+        <w:numPr>
+          <w:ilvl w:val="0"/>
+          <w:numId w:val="1"/>
+        </w:numPr>
+      </w:pPr>
+      <w:r>
+        <w:t>Add windy.com weather info</w:t>
       </w:r>
       <w:bookmarkStart w:id="0" w:name="_GoBack"/>
       <w:bookmarkEnd w:id="0"/>
-      <w:r>
-        <w:t>jar file)</w:t>
-      </w:r>
     </w:p>
     <w:p>
       <w:r>
@@ -338,6 +347,55 @@
         <w:t>App.js api to run jar from nodejs – allows email connection and invoice download</w:t>
       </w:r>
     </w:p>
+    <w:p>
+      <w:pPr>
+        <w:pBdr>
+          <w:top w:val="single" w:sz="6" w:space="0" w:color="auto"/>
+          <w:left w:val="single" w:sz="6" w:space="0" w:color="auto"/>
+          <w:bottom w:val="single" w:sz="6" w:space="0" w:color="auto"/>
+          <w:right w:val="single" w:sz="6" w:space="0" w:color="auto"/>
+        </w:pBdr>
+        <w:tabs>
+          <w:tab w:val="left" w:pos="916"/>
+          <w:tab w:val="left" w:pos="1832"/>
+          <w:tab w:val="left" w:pos="2748"/>
+          <w:tab w:val="left" w:pos="3664"/>
+          <w:tab w:val="left" w:pos="4580"/>
+          <w:tab w:val="left" w:pos="5496"/>
+          <w:tab w:val="left" w:pos="6412"/>
+          <w:tab w:val="left" w:pos="7328"/>
+          <w:tab w:val="left" w:pos="8244"/>
+          <w:tab w:val="left" w:pos="9160"/>
+          <w:tab w:val="left" w:pos="10076"/>
+          <w:tab w:val="left" w:pos="10992"/>
+          <w:tab w:val="left" w:pos="11908"/>
+          <w:tab w:val="left" w:pos="12824"/>
+          <w:tab w:val="left" w:pos="13740"/>
+          <w:tab w:val="left" w:pos="14656"/>
+        </w:tabs>
+        <w:spacing w:after="0" w:line="240" w:lineRule="auto"/>
+        <w:textAlignment w:val="baseline"/>
+        <w:rPr>
+          <w:rFonts w:ascii="Consolas" w:eastAsia="Times New Roman" w:hAnsi="Consolas" w:cs="Courier New"/>
+          <w:color w:val="1E73BE"/>
+          <w:sz w:val="20"/>
+          <w:szCs w:val="20"/>
+          <w:lang w:eastAsia="en-IE"/>
+        </w:rPr>
+      </w:pPr>
+      <w:r>
+        <w:rPr>
+          <w:rFonts w:ascii="Consolas" w:eastAsia="Times New Roman" w:hAnsi="Consolas" w:cs="Courier New"/>
+          <w:color w:val="FF0000"/>
+          <w:sz w:val="19"/>
+          <w:szCs w:val="19"/>
+          <w:bdr w:val="none" w:sz="0" w:space="0" w:color="auto" w:frame="1"/>
+          <w:lang w:eastAsia="en-IE"/>
+        </w:rPr>
+        <w:t>nohup node server.js &gt; output.log &amp;</w:t>
+      </w:r>
+    </w:p>
+    <w:p/>
     <w:p/>
     <w:p>
       <w:r>
@@ -1060,6 +1118,61 @@
       <w:shd w:val="clear" w:color="auto" w:fill="E1DFDD"/>
     </w:rPr>
   </w:style>
+  <w:style w:type="paragraph" w:styleId="HTMLPreformatted">
+    <w:name w:val="HTML Preformatted"/>
+    <w:basedOn w:val="Normal"/>
+    <w:link w:val="HTMLPreformattedChar"/>
+    <w:uiPriority w:val="99"/>
+    <w:semiHidden/>
+    <w:unhideWhenUsed/>
+    <w:rsid w:val="001F2048"/>
+    <w:pPr>
+      <w:tabs>
+        <w:tab w:val="left" w:pos="916"/>
+        <w:tab w:val="left" w:pos="1832"/>
+        <w:tab w:val="left" w:pos="2748"/>
+        <w:tab w:val="left" w:pos="3664"/>
+        <w:tab w:val="left" w:pos="4580"/>
+        <w:tab w:val="left" w:pos="5496"/>
+        <w:tab w:val="left" w:pos="6412"/>
+        <w:tab w:val="left" w:pos="7328"/>
+        <w:tab w:val="left" w:pos="8244"/>
+        <w:tab w:val="left" w:pos="9160"/>
+        <w:tab w:val="left" w:pos="10076"/>
+        <w:tab w:val="left" w:pos="10992"/>
+        <w:tab w:val="left" w:pos="11908"/>
+        <w:tab w:val="left" w:pos="12824"/>
+        <w:tab w:val="left" w:pos="13740"/>
+        <w:tab w:val="left" w:pos="14656"/>
+      </w:tabs>
+      <w:spacing w:after="0" w:line="240" w:lineRule="auto"/>
+    </w:pPr>
+    <w:rPr>
+      <w:rFonts w:ascii="Courier New" w:eastAsia="Times New Roman" w:hAnsi="Courier New" w:cs="Courier New"/>
+      <w:sz w:val="20"/>
+      <w:szCs w:val="20"/>
+      <w:lang w:eastAsia="en-IE"/>
+    </w:rPr>
+  </w:style>
+  <w:style w:type="character" w:customStyle="1" w:styleId="HTMLPreformattedChar">
+    <w:name w:val="HTML Preformatted Char"/>
+    <w:basedOn w:val="DefaultParagraphFont"/>
+    <w:link w:val="HTMLPreformatted"/>
+    <w:uiPriority w:val="99"/>
+    <w:semiHidden/>
+    <w:rsid w:val="001F2048"/>
+    <w:rPr>
+      <w:rFonts w:ascii="Courier New" w:eastAsia="Times New Roman" w:hAnsi="Courier New" w:cs="Courier New"/>
+      <w:sz w:val="20"/>
+      <w:szCs w:val="20"/>
+      <w:lang w:eastAsia="en-IE"/>
+    </w:rPr>
+  </w:style>
+  <w:style w:type="character" w:customStyle="1" w:styleId="s1">
+    <w:name w:val="s1"/>
+    <w:basedOn w:val="DefaultParagraphFont"/>
+    <w:rsid w:val="001F2048"/>
+  </w:style>
 </w:styles>
 </file>
 

</xml_diff>

<commit_message>
fix authentication over page reloads
</commit_message>
<xml_diff>
--- a/ryderHUb Project documentation.docx
+++ b/ryderHUb Project documentation.docx
@@ -315,8 +315,6 @@
       <w:r>
         <w:t>Add windy.com weather info</w:t>
       </w:r>
-      <w:bookmarkStart w:id="0" w:name="_GoBack"/>
-      <w:bookmarkEnd w:id="0"/>
     </w:p>
     <w:p>
       <w:r>
@@ -347,6 +345,82 @@
         <w:t>App.js api to run jar from nodejs – allows email connection and invoice download</w:t>
       </w:r>
     </w:p>
+    <w:p/>
+    <w:p>
+      <w:r>
+        <w:tab/>
+        <w:t>InvoiceExtractor jar – output to log file, can parse invoices from 2017/04/01 – 2019/10/02</w:t>
+      </w:r>
+    </w:p>
+    <w:p>
+      <w:pPr>
+        <w:shd w:val="clear" w:color="auto" w:fill="EFF0F1"/>
+        <w:tabs>
+          <w:tab w:val="left" w:pos="916"/>
+          <w:tab w:val="left" w:pos="1832"/>
+          <w:tab w:val="left" w:pos="2748"/>
+          <w:tab w:val="left" w:pos="3664"/>
+          <w:tab w:val="left" w:pos="4580"/>
+          <w:tab w:val="left" w:pos="5496"/>
+          <w:tab w:val="left" w:pos="6412"/>
+          <w:tab w:val="left" w:pos="7328"/>
+          <w:tab w:val="left" w:pos="8244"/>
+          <w:tab w:val="left" w:pos="9160"/>
+          <w:tab w:val="left" w:pos="10076"/>
+          <w:tab w:val="left" w:pos="10992"/>
+          <w:tab w:val="left" w:pos="11908"/>
+          <w:tab w:val="left" w:pos="12824"/>
+          <w:tab w:val="left" w:pos="13740"/>
+          <w:tab w:val="left" w:pos="14656"/>
+        </w:tabs>
+        <w:spacing w:after="0" w:line="240" w:lineRule="auto"/>
+        <w:textAlignment w:val="baseline"/>
+        <w:rPr>
+          <w:rFonts w:ascii="Consolas" w:eastAsia="Times New Roman" w:hAnsi="Consolas" w:cs="Consolas"/>
+          <w:color w:val="393318"/>
+          <w:sz w:val="20"/>
+          <w:szCs w:val="20"/>
+          <w:lang w:eastAsia="en-IE"/>
+        </w:rPr>
+      </w:pPr>
+      <w:r>
+        <w:rPr>
+          <w:rFonts w:ascii="inherit" w:eastAsia="Times New Roman" w:hAnsi="inherit" w:cs="Consolas"/>
+          <w:color w:val="303336"/>
+          <w:sz w:val="20"/>
+          <w:szCs w:val="20"/>
+          <w:bdr w:val="none" w:sz="0" w:space="0" w:color="auto" w:frame="1"/>
+          <w:shd w:val="clear" w:color="auto" w:fill="EFF0F1"/>
+          <w:lang w:eastAsia="en-IE"/>
+        </w:rPr>
+        <w:t xml:space="preserve">nohup java -jar </w:t>
+      </w:r>
+      <w:r>
+        <w:rPr>
+          <w:rFonts w:ascii="inherit" w:eastAsia="Times New Roman" w:hAnsi="inherit" w:cs="Consolas"/>
+          <w:color w:val="303336"/>
+          <w:sz w:val="20"/>
+          <w:szCs w:val="20"/>
+          <w:bdr w:val="none" w:sz="0" w:space="0" w:color="auto" w:frame="1"/>
+          <w:shd w:val="clear" w:color="auto" w:fill="EFF0F1"/>
+          <w:lang w:eastAsia="en-IE"/>
+        </w:rPr>
+        <w:t>DirWatch</w:t>
+      </w:r>
+      <w:r>
+        <w:rPr>
+          <w:rFonts w:ascii="inherit" w:eastAsia="Times New Roman" w:hAnsi="inherit" w:cs="Consolas"/>
+          <w:color w:val="303336"/>
+          <w:sz w:val="20"/>
+          <w:szCs w:val="20"/>
+          <w:bdr w:val="none" w:sz="0" w:space="0" w:color="auto" w:frame="1"/>
+          <w:shd w:val="clear" w:color="auto" w:fill="EFF0F1"/>
+          <w:lang w:eastAsia="en-IE"/>
+        </w:rPr>
+        <w:t>.jar &amp;</w:t>
+      </w:r>
+    </w:p>
+    <w:p/>
     <w:p>
       <w:pPr>
         <w:pBdr>
@@ -392,8 +466,123 @@
           <w:bdr w:val="none" w:sz="0" w:space="0" w:color="auto" w:frame="1"/>
           <w:lang w:eastAsia="en-IE"/>
         </w:rPr>
+        <w:lastRenderedPageBreak/>
         <w:t>nohup node server.js &gt; output.log &amp;</w:t>
       </w:r>
+    </w:p>
+    <w:p>
+      <w:pPr>
+        <w:pBdr>
+          <w:top w:val="single" w:sz="6" w:space="0" w:color="auto"/>
+          <w:left w:val="single" w:sz="6" w:space="0" w:color="auto"/>
+          <w:bottom w:val="single" w:sz="6" w:space="0" w:color="auto"/>
+          <w:right w:val="single" w:sz="6" w:space="0" w:color="auto"/>
+        </w:pBdr>
+        <w:tabs>
+          <w:tab w:val="left" w:pos="916"/>
+          <w:tab w:val="left" w:pos="1832"/>
+          <w:tab w:val="left" w:pos="2748"/>
+          <w:tab w:val="left" w:pos="3664"/>
+          <w:tab w:val="left" w:pos="4580"/>
+          <w:tab w:val="left" w:pos="5496"/>
+          <w:tab w:val="left" w:pos="6412"/>
+          <w:tab w:val="left" w:pos="7328"/>
+          <w:tab w:val="left" w:pos="8244"/>
+          <w:tab w:val="left" w:pos="9160"/>
+          <w:tab w:val="left" w:pos="10076"/>
+          <w:tab w:val="left" w:pos="10992"/>
+          <w:tab w:val="left" w:pos="11908"/>
+          <w:tab w:val="left" w:pos="12824"/>
+          <w:tab w:val="left" w:pos="13740"/>
+          <w:tab w:val="left" w:pos="14656"/>
+        </w:tabs>
+        <w:spacing w:after="0" w:line="240" w:lineRule="auto"/>
+        <w:textAlignment w:val="baseline"/>
+        <w:rPr>
+          <w:rFonts w:ascii="Consolas" w:eastAsia="Times New Roman" w:hAnsi="Consolas" w:cs="Courier New"/>
+          <w:color w:val="1E73BE"/>
+          <w:sz w:val="20"/>
+          <w:szCs w:val="20"/>
+          <w:lang w:eastAsia="en-IE"/>
+        </w:rPr>
+      </w:pPr>
+      <w:r>
+        <w:rPr>
+          <w:rFonts w:ascii="Consolas" w:eastAsia="Times New Roman" w:hAnsi="Consolas" w:cs="Courier New"/>
+          <w:color w:val="FF0000"/>
+          <w:sz w:val="19"/>
+          <w:szCs w:val="19"/>
+          <w:bdr w:val="none" w:sz="0" w:space="0" w:color="auto" w:frame="1"/>
+          <w:lang w:eastAsia="en-IE"/>
+        </w:rPr>
+        <w:t xml:space="preserve">nohup node </w:t>
+      </w:r>
+      <w:r>
+        <w:rPr>
+          <w:rFonts w:ascii="Consolas" w:eastAsia="Times New Roman" w:hAnsi="Consolas" w:cs="Courier New"/>
+          <w:color w:val="FF0000"/>
+          <w:sz w:val="19"/>
+          <w:szCs w:val="19"/>
+          <w:bdr w:val="none" w:sz="0" w:space="0" w:color="auto" w:frame="1"/>
+          <w:lang w:eastAsia="en-IE"/>
+        </w:rPr>
+        <w:t>app</w:t>
+      </w:r>
+      <w:r>
+        <w:rPr>
+          <w:rFonts w:ascii="Consolas" w:eastAsia="Times New Roman" w:hAnsi="Consolas" w:cs="Courier New"/>
+          <w:color w:val="FF0000"/>
+          <w:sz w:val="19"/>
+          <w:szCs w:val="19"/>
+          <w:bdr w:val="none" w:sz="0" w:space="0" w:color="auto" w:frame="1"/>
+          <w:lang w:eastAsia="en-IE"/>
+        </w:rPr>
+        <w:t>.js &gt; output</w:t>
+      </w:r>
+      <w:r>
+        <w:rPr>
+          <w:rFonts w:ascii="Consolas" w:eastAsia="Times New Roman" w:hAnsi="Consolas" w:cs="Courier New"/>
+          <w:color w:val="FF0000"/>
+          <w:sz w:val="19"/>
+          <w:szCs w:val="19"/>
+          <w:bdr w:val="none" w:sz="0" w:space="0" w:color="auto" w:frame="1"/>
+          <w:lang w:eastAsia="en-IE"/>
+        </w:rPr>
+        <w:t>app</w:t>
+      </w:r>
+      <w:r>
+        <w:rPr>
+          <w:rFonts w:ascii="Consolas" w:eastAsia="Times New Roman" w:hAnsi="Consolas" w:cs="Courier New"/>
+          <w:color w:val="FF0000"/>
+          <w:sz w:val="19"/>
+          <w:szCs w:val="19"/>
+          <w:bdr w:val="none" w:sz="0" w:space="0" w:color="auto" w:frame="1"/>
+          <w:lang w:eastAsia="en-IE"/>
+        </w:rPr>
+        <w:t>.log &amp;</w:t>
+      </w:r>
+    </w:p>
+    <w:p>
+      <w:pPr>
+        <w:pStyle w:val="HTMLPreformatted"/>
+        <w:rPr>
+          <w:color w:val="333333"/>
+        </w:rPr>
+      </w:pPr>
+      <w:r>
+        <w:rPr>
+          <w:color w:val="333333"/>
+        </w:rPr>
+        <w:t>ps ux</w:t>
+      </w:r>
+      <w:r>
+        <w:rPr>
+          <w:color w:val="333333"/>
+        </w:rPr>
+        <w:t xml:space="preserve">  (list running processes)</w:t>
+      </w:r>
+      <w:bookmarkStart w:id="0" w:name="_GoBack"/>
+      <w:bookmarkEnd w:id="0"/>
     </w:p>
     <w:p/>
     <w:p/>
@@ -783,6 +972,7 @@
     <w:lsdException w:name="HTML Sample" w:semiHidden="1" w:unhideWhenUsed="1"/>
     <w:lsdException w:name="HTML Typewriter" w:semiHidden="1" w:unhideWhenUsed="1"/>
     <w:lsdException w:name="HTML Variable" w:semiHidden="1" w:unhideWhenUsed="1"/>
+    <w:lsdException w:name="Normal Table" w:semiHidden="1" w:unhideWhenUsed="1"/>
     <w:lsdException w:name="annotation subject" w:semiHidden="1" w:unhideWhenUsed="1"/>
     <w:lsdException w:name="No List" w:semiHidden="1" w:unhideWhenUsed="1"/>
     <w:lsdException w:name="Outline List 1" w:semiHidden="1" w:unhideWhenUsed="1"/>
@@ -828,9 +1018,11 @@
     <w:lsdException w:name="Table Subtle 1" w:semiHidden="1" w:unhideWhenUsed="1"/>
     <w:lsdException w:name="Table Subtle 2" w:semiHidden="1" w:unhideWhenUsed="1"/>
     <w:lsdException w:name="Table Web 1" w:semiHidden="1" w:unhideWhenUsed="1"/>
+    <w:lsdException w:name="Table Web 2" w:semiHidden="1" w:unhideWhenUsed="1"/>
     <w:lsdException w:name="Table Web 3" w:semiHidden="1" w:unhideWhenUsed="1"/>
     <w:lsdException w:name="Balloon Text" w:semiHidden="1" w:unhideWhenUsed="1"/>
     <w:lsdException w:name="Table Grid" w:uiPriority="39"/>
+    <w:lsdException w:name="Table Theme" w:semiHidden="1" w:unhideWhenUsed="1"/>
     <w:lsdException w:name="Placeholder Text" w:semiHidden="1"/>
     <w:lsdException w:name="No Spacing" w:uiPriority="1" w:qFormat="1"/>
     <w:lsdException w:name="Light Shading" w:uiPriority="60"/>
@@ -1173,6 +1365,16 @@
     <w:basedOn w:val="DefaultParagraphFont"/>
     <w:rsid w:val="001F2048"/>
   </w:style>
+  <w:style w:type="character" w:customStyle="1" w:styleId="pln">
+    <w:name w:val="pln"/>
+    <w:basedOn w:val="DefaultParagraphFont"/>
+    <w:rsid w:val="009B1971"/>
+  </w:style>
+  <w:style w:type="character" w:customStyle="1" w:styleId="pun">
+    <w:name w:val="pun"/>
+    <w:basedOn w:val="DefaultParagraphFont"/>
+    <w:rsid w:val="009B1971"/>
+  </w:style>
 </w:styles>
 </file>
 

</xml_diff>